<commit_message>
corrections bugs case 6
</commit_message>
<xml_diff>
--- a/Tuto install OS raspberry Pi 3B.docx
+++ b/Tuto install OS raspberry Pi 3B.docx
@@ -95,7 +95,13 @@
       </w:r>
       <w:proofErr w:type="spellEnd"/>
       <w:r>
-        <w:t xml:space="preserve"> Pi OS (32 bit)</w:t>
+        <w:t xml:space="preserve"> Pi OS (</w:t>
+      </w:r>
+      <w:r>
+        <w:t>64</w:t>
+      </w:r>
+      <w:r>
+        <w:t xml:space="preserve"> bit)</w:t>
       </w:r>
     </w:p>
     <w:p>
@@ -201,6 +207,127 @@
       <w:proofErr w:type="gramEnd"/>
       <w:r>
         <w:t> : topgun12</w:t>
+      </w:r>
+    </w:p>
+    <w:p>
+      <w:proofErr w:type="gramStart"/>
+      <w:r>
+        <w:t>en</w:t>
+      </w:r>
+      <w:proofErr w:type="gramEnd"/>
+      <w:r>
+        <w:t xml:space="preserve"> cas de réinstallation si ce message s’affiche :</w:t>
+      </w:r>
+    </w:p>
+    <w:p>
+      <w:pPr>
+        <w:pStyle w:val="PrformatHTML"/>
+        <w:textAlignment w:val="baseline"/>
+        <w:rPr>
+          <w:rStyle w:val="CodeHTML"/>
+          <w:rFonts w:ascii="var(--ff-mono)" w:hAnsi="var(--ff-mono)"/>
+          <w:color w:val="0C0D0E"/>
+          <w:bdr w:val="none" w:sz="0" w:space="0" w:color="auto" w:frame="1"/>
+        </w:rPr>
+      </w:pPr>
+      <w:r>
+        <w:rPr>
+          <w:rStyle w:val="CodeHTML"/>
+          <w:rFonts w:ascii="var(--ff-mono)" w:hAnsi="var(--ff-mono)"/>
+          <w:color w:val="0C0D0E"/>
+          <w:bdr w:val="none" w:sz="0" w:space="0" w:color="auto" w:frame="1"/>
+        </w:rPr>
+        <w:t>@@@@@@@@@@@@@@@@@@@@@@@@@@@@@@@@@@@@@@@@@@@@@@@@@@@@@@@@@@@</w:t>
+      </w:r>
+    </w:p>
+    <w:p>
+      <w:pPr>
+        <w:pStyle w:val="PrformatHTML"/>
+        <w:textAlignment w:val="baseline"/>
+        <w:rPr>
+          <w:rStyle w:val="CodeHTML"/>
+          <w:rFonts w:ascii="var(--ff-mono)" w:hAnsi="var(--ff-mono)"/>
+          <w:color w:val="0C0D0E"/>
+          <w:bdr w:val="none" w:sz="0" w:space="0" w:color="auto" w:frame="1"/>
+        </w:rPr>
+      </w:pPr>
+      <w:r>
+        <w:rPr>
+          <w:rStyle w:val="CodeHTML"/>
+          <w:rFonts w:ascii="var(--ff-mono)" w:hAnsi="var(--ff-mono)"/>
+          <w:color w:val="0C0D0E"/>
+          <w:bdr w:val="none" w:sz="0" w:space="0" w:color="auto" w:frame="1"/>
+        </w:rPr>
+        <w:t>@    WARNING: REMOTE HOST IDENTIFICATION HAS CHANGED!     @</w:t>
+      </w:r>
+    </w:p>
+    <w:p>
+      <w:pPr>
+        <w:pStyle w:val="PrformatHTML"/>
+        <w:textAlignment w:val="baseline"/>
+        <w:rPr>
+          <w:rStyle w:val="CodeHTML"/>
+          <w:rFonts w:ascii="var(--ff-mono)" w:hAnsi="var(--ff-mono)"/>
+          <w:color w:val="0C0D0E"/>
+          <w:bdr w:val="none" w:sz="0" w:space="0" w:color="auto" w:frame="1"/>
+        </w:rPr>
+      </w:pPr>
+      <w:r>
+        <w:rPr>
+          <w:rStyle w:val="CodeHTML"/>
+          <w:rFonts w:ascii="var(--ff-mono)" w:hAnsi="var(--ff-mono)"/>
+          <w:color w:val="0C0D0E"/>
+          <w:bdr w:val="none" w:sz="0" w:space="0" w:color="auto" w:frame="1"/>
+        </w:rPr>
+        <w:t>@@@@@@@@@@@@@@@@@@@@@@@@@@@@@@@@@@@@@@@@@@@@@@@@@@@@@@@@@@@</w:t>
+      </w:r>
+    </w:p>
+    <w:p>
+      <w:pPr>
+        <w:pStyle w:val="PrformatHTML"/>
+        <w:textAlignment w:val="baseline"/>
+        <w:rPr>
+          <w:rStyle w:val="CodeHTML"/>
+          <w:rFonts w:ascii="var(--ff-mono)" w:hAnsi="var(--ff-mono)"/>
+          <w:color w:val="0C0D0E"/>
+          <w:bdr w:val="none" w:sz="0" w:space="0" w:color="auto" w:frame="1"/>
+        </w:rPr>
+      </w:pPr>
+      <w:r>
+        <w:rPr>
+          <w:rStyle w:val="CodeHTML"/>
+          <w:rFonts w:ascii="var(--ff-mono)" w:hAnsi="var(--ff-mono)"/>
+          <w:color w:val="0C0D0E"/>
+          <w:bdr w:val="none" w:sz="0" w:space="0" w:color="auto" w:frame="1"/>
+        </w:rPr>
+        <w:t>IT IS POSSIBLE THAT SOMEONE IS DOING SOMETHING NASTY!</w:t>
+      </w:r>
+    </w:p>
+    <w:p>
+      <w:proofErr w:type="spellStart"/>
+      <w:proofErr w:type="gramStart"/>
+      <w:r>
+        <w:t>etc</w:t>
+      </w:r>
+      <w:proofErr w:type="spellEnd"/>
+      <w:proofErr w:type="gramEnd"/>
+    </w:p>
+    <w:p>
+      <w:proofErr w:type="spellStart"/>
+      <w:r>
+        <w:t>ssh</w:t>
+      </w:r>
+      <w:proofErr w:type="spellEnd"/>
+      <w:r>
+        <w:t>-</w:t>
+      </w:r>
+      <w:proofErr w:type="spellStart"/>
+      <w:r>
+        <w:t>keygen</w:t>
+      </w:r>
+      <w:proofErr w:type="spellEnd"/>
+      <w:r>
+        <w:t xml:space="preserve"> -R 192.168.1.23</w:t>
       </w:r>
     </w:p>
     <w:p/>
@@ -711,6 +838,7 @@
           <w:noProof/>
           <w:lang w:eastAsia="fr-FR"/>
         </w:rPr>
+        <w:lastRenderedPageBreak/>
         <w:drawing>
           <wp:inline distT="0" distB="0" distL="0" distR="0">
             <wp:extent cx="3701073" cy="1882650"/>
@@ -887,7 +1015,6 @@
           <w:color w:val="0C0D0E"/>
           <w:shd w:val="clear" w:color="auto" w:fill="E3E6E8"/>
         </w:rPr>
-        <w:lastRenderedPageBreak/>
         <w:t>Gnd</w:t>
       </w:r>
       <w:proofErr w:type="spellEnd"/>
@@ -1097,13 +1224,499 @@
       <w:pPr>
         <w:rPr>
           <w:rFonts w:ascii="Cascadia Mono" w:hAnsi="Cascadia Mono"/>
+          <w:color w:val="0C0D0E"/>
+          <w:shd w:val="clear" w:color="auto" w:fill="E3E6E8"/>
+        </w:rPr>
+      </w:pPr>
+      <w:proofErr w:type="spellStart"/>
+      <w:r>
+        <w:rPr>
+          <w:rFonts w:ascii="Cascadia Mono" w:hAnsi="Cascadia Mono"/>
+          <w:color w:val="0C0D0E"/>
+          <w:shd w:val="clear" w:color="auto" w:fill="E3E6E8"/>
+        </w:rPr>
+        <w:t>Enable</w:t>
+      </w:r>
+      <w:proofErr w:type="spellEnd"/>
+      <w:r>
+        <w:rPr>
+          <w:rFonts w:ascii="Cascadia Mono" w:hAnsi="Cascadia Mono"/>
+          <w:color w:val="0C0D0E"/>
+          <w:shd w:val="clear" w:color="auto" w:fill="E3E6E8"/>
+        </w:rPr>
+        <w:t xml:space="preserve"> spi</w:t>
+      </w:r>
+      <w:r>
+        <w:rPr>
+          <w:rFonts w:ascii="Cascadia Mono" w:hAnsi="Cascadia Mono"/>
+          <w:color w:val="0C0D0E"/>
+          <w:shd w:val="clear" w:color="auto" w:fill="E3E6E8"/>
+        </w:rPr>
+        <w:t xml:space="preserve"> : </w:t>
+      </w:r>
+      <w:proofErr w:type="spellStart"/>
+      <w:r>
+        <w:rPr>
+          <w:rFonts w:ascii="Cascadia Mono" w:hAnsi="Cascadia Mono"/>
+          <w:color w:val="0C0D0E"/>
+          <w:shd w:val="clear" w:color="auto" w:fill="E3E6E8"/>
+        </w:rPr>
+        <w:t>sudo</w:t>
+      </w:r>
+      <w:proofErr w:type="spellEnd"/>
+      <w:r>
+        <w:rPr>
+          <w:rFonts w:ascii="Cascadia Mono" w:hAnsi="Cascadia Mono"/>
+          <w:color w:val="0C0D0E"/>
+          <w:shd w:val="clear" w:color="auto" w:fill="E3E6E8"/>
+        </w:rPr>
+        <w:t xml:space="preserve"> </w:t>
+      </w:r>
+      <w:proofErr w:type="spellStart"/>
+      <w:r>
+        <w:rPr>
+          <w:rFonts w:ascii="Cascadia Mono" w:hAnsi="Cascadia Mono"/>
+          <w:color w:val="0C0D0E"/>
+          <w:shd w:val="clear" w:color="auto" w:fill="E3E6E8"/>
+        </w:rPr>
+        <w:t>raspi</w:t>
+      </w:r>
+      <w:proofErr w:type="spellEnd"/>
+      <w:r>
+        <w:rPr>
+          <w:rFonts w:ascii="Cascadia Mono" w:hAnsi="Cascadia Mono"/>
+          <w:color w:val="0C0D0E"/>
+          <w:shd w:val="clear" w:color="auto" w:fill="E3E6E8"/>
+        </w:rPr>
+        <w:t xml:space="preserve">-config  / interface options / </w:t>
+      </w:r>
+      <w:proofErr w:type="spellStart"/>
+      <w:r>
+        <w:rPr>
+          <w:rFonts w:ascii="Cascadia Mono" w:hAnsi="Cascadia Mono"/>
+          <w:color w:val="0C0D0E"/>
+          <w:shd w:val="clear" w:color="auto" w:fill="E3E6E8"/>
+        </w:rPr>
+        <w:t>enable</w:t>
+      </w:r>
+      <w:proofErr w:type="spellEnd"/>
+      <w:r>
+        <w:rPr>
+          <w:rFonts w:ascii="Cascadia Mono" w:hAnsi="Cascadia Mono"/>
+          <w:color w:val="0C0D0E"/>
+          <w:shd w:val="clear" w:color="auto" w:fill="E3E6E8"/>
+        </w:rPr>
+        <w:t xml:space="preserve"> spi</w:t>
+      </w:r>
+    </w:p>
+    <w:p>
+      <w:pPr>
+        <w:rPr>
+          <w:rFonts w:ascii="Cascadia Mono" w:hAnsi="Cascadia Mono"/>
           <w:strike/>
           <w:color w:val="0C0D0E"/>
           <w:shd w:val="clear" w:color="auto" w:fill="E3E6E8"/>
         </w:rPr>
       </w:pPr>
     </w:p>
+    <w:p>
+      <w:pPr>
+        <w:rPr>
+          <w:rFonts w:ascii="Cascadia Mono" w:hAnsi="Cascadia Mono"/>
+          <w:color w:val="0C0D0E"/>
+          <w:shd w:val="clear" w:color="auto" w:fill="E3E6E8"/>
+        </w:rPr>
+      </w:pPr>
+      <w:r>
+        <w:rPr>
+          <w:rFonts w:ascii="Cascadia Mono" w:hAnsi="Cascadia Mono"/>
+          <w:color w:val="0C0D0E"/>
+          <w:shd w:val="clear" w:color="auto" w:fill="E3E6E8"/>
+        </w:rPr>
+        <w:t>Installation du driver ILI9341 </w:t>
+      </w:r>
+    </w:p>
+    <w:p>
+      <w:pPr>
+        <w:rPr>
+          <w:rFonts w:ascii="Cascadia Mono" w:hAnsi="Cascadia Mono"/>
+          <w:color w:val="0C0D0E"/>
+          <w:shd w:val="clear" w:color="auto" w:fill="E3E6E8"/>
+        </w:rPr>
+      </w:pPr>
+    </w:p>
+    <w:p>
+      <w:pPr>
+        <w:rPr>
+          <w:rFonts w:ascii="Cascadia Mono" w:hAnsi="Cascadia Mono"/>
+          <w:color w:val="0C0D0E"/>
+          <w:shd w:val="clear" w:color="auto" w:fill="E3E6E8"/>
+        </w:rPr>
+      </w:pPr>
+    </w:p>
+    <w:p>
+      <w:r>
+        <w:rPr>
+          <w:noProof/>
+          <w:lang w:eastAsia="fr-FR"/>
+        </w:rPr>
+        <w:lastRenderedPageBreak/>
+        <w:pict>
+          <v:shapetype id="_x0000_t202" coordsize="21600,21600" o:spt="202" path="m,l,21600r21600,l21600,xe">
+            <v:stroke joinstyle="miter"/>
+            <v:path gradientshapeok="t" o:connecttype="rect"/>
+          </v:shapetype>
+          <v:shape id="_x0000_s1033" type="#_x0000_t202" style="position:absolute;margin-left:-4.35pt;margin-top:-2.55pt;width:57.65pt;height:22.75pt;z-index:251667456;mso-width-relative:margin;mso-height-relative:margin" filled="f" stroked="f">
+            <v:textbox>
+              <w:txbxContent>
+                <w:p>
+                  <w:r>
+                    <w:t xml:space="preserve">BL </w:t>
+                  </w:r>
+                  <w:r>
+                    <w:rPr>
+                      <w:i/>
+                      <w:sz w:val="16"/>
+                    </w:rPr>
+                    <w:t>violet</w:t>
+                  </w:r>
+                </w:p>
+              </w:txbxContent>
+            </v:textbox>
+          </v:shape>
+        </w:pict>
+      </w:r>
+      <w:r>
+        <w:rPr>
+          <w:noProof/>
+          <w:lang w:eastAsia="fr-FR"/>
+        </w:rPr>
+        <w:pict>
+          <v:shape id="_x0000_s1028" type="#_x0000_t202" style="position:absolute;margin-left:-4.35pt;margin-top:192.55pt;width:57.65pt;height:22.75pt;z-index:251662336;mso-width-relative:margin;mso-height-relative:margin" filled="f" stroked="f">
+            <v:textbox>
+              <w:txbxContent>
+                <w:p>
+                  <w:r>
+                    <w:t xml:space="preserve">CS </w:t>
+                  </w:r>
+                  <w:r>
+                    <w:rPr>
+                      <w:i/>
+                      <w:sz w:val="16"/>
+                    </w:rPr>
+                    <w:t>orange</w:t>
+                  </w:r>
+                </w:p>
+              </w:txbxContent>
+            </v:textbox>
+          </v:shape>
+        </w:pict>
+      </w:r>
+      <w:r>
+        <w:rPr>
+          <w:noProof/>
+          <w:lang w:eastAsia="fr-FR"/>
+        </w:rPr>
+        <w:pict>
+          <v:shape id="_x0000_s1029" type="#_x0000_t202" style="position:absolute;margin-left:292.15pt;margin-top:137.15pt;width:76.7pt;height:22.75pt;z-index:251663360;mso-width-relative:margin;mso-height-relative:margin" filled="f" stroked="f">
+            <v:textbox>
+              <w:txbxContent>
+                <w:p>
+                  <w:r>
+                    <w:t xml:space="preserve">Reset </w:t>
+                  </w:r>
+                  <w:r>
+                    <w:rPr>
+                      <w:i/>
+                      <w:sz w:val="16"/>
+                    </w:rPr>
+                    <w:t>marron</w:t>
+                  </w:r>
+                </w:p>
+              </w:txbxContent>
+            </v:textbox>
+          </v:shape>
+        </w:pict>
+      </w:r>
+      <w:r>
+        <w:rPr>
+          <w:noProof/>
+          <w:lang w:eastAsia="fr-FR"/>
+        </w:rPr>
+        <w:pict>
+          <v:shape id="_x0000_s1030" type="#_x0000_t202" style="position:absolute;margin-left:292.15pt;margin-top:111.3pt;width:57.65pt;height:22.75pt;z-index:251664384;mso-width-relative:margin;mso-height-relative:margin" filled="f" stroked="f">
+            <v:textbox>
+              <w:txbxContent>
+                <w:p>
+                  <w:r>
+                    <w:t xml:space="preserve">D/C </w:t>
+                  </w:r>
+                  <w:r>
+                    <w:rPr>
+                      <w:i/>
+                      <w:sz w:val="16"/>
+                    </w:rPr>
+                    <w:t>rouge</w:t>
+                  </w:r>
+                </w:p>
+              </w:txbxContent>
+            </v:textbox>
+          </v:shape>
+        </w:pict>
+      </w:r>
+      <w:r>
+        <w:rPr>
+          <w:noProof/>
+          <w:lang w:eastAsia="fr-FR"/>
+        </w:rPr>
+        <w:pict>
+          <v:shape id="_x0000_s1027" type="#_x0000_t202" style="position:absolute;margin-left:254.85pt;margin-top:29.45pt;width:57.65pt;height:22.75pt;z-index:251661312;mso-width-relative:margin;mso-height-relative:margin" filled="f" stroked="f">
+            <v:textbox>
+              <w:txbxContent>
+                <w:p>
+                  <w:proofErr w:type="spellStart"/>
+                  <w:r>
+                    <w:t>Gnd</w:t>
+                  </w:r>
+                  <w:proofErr w:type="spellEnd"/>
+                  <w:r>
+                    <w:t xml:space="preserve"> </w:t>
+                  </w:r>
+                  <w:r>
+                    <w:rPr>
+                      <w:i/>
+                      <w:sz w:val="16"/>
+                    </w:rPr>
+                    <w:t>noir</w:t>
+                  </w:r>
+                </w:p>
+              </w:txbxContent>
+            </v:textbox>
+          </v:shape>
+        </w:pict>
+      </w:r>
+      <w:r>
+        <w:rPr>
+          <w:noProof/>
+        </w:rPr>
+        <w:pict>
+          <v:shape id="_x0000_s1026" type="#_x0000_t202" style="position:absolute;margin-left:254.85pt;margin-top:1.15pt;width:57.65pt;height:22.75pt;z-index:251660288;mso-width-relative:margin;mso-height-relative:margin" filled="f" stroked="f">
+            <v:textbox>
+              <w:txbxContent>
+                <w:p>
+                  <w:proofErr w:type="spellStart"/>
+                  <w:r>
+                    <w:t>Vcc</w:t>
+                  </w:r>
+                  <w:proofErr w:type="spellEnd"/>
+                  <w:r>
+                    <w:t xml:space="preserve"> </w:t>
+                  </w:r>
+                  <w:r>
+                    <w:rPr>
+                      <w:i/>
+                      <w:sz w:val="16"/>
+                    </w:rPr>
+                    <w:t>blanc</w:t>
+                  </w:r>
+                </w:p>
+              </w:txbxContent>
+            </v:textbox>
+          </v:shape>
+        </w:pict>
+      </w:r>
+      <w:r>
+        <w:rPr>
+          <w:noProof/>
+          <w:lang w:eastAsia="fr-FR"/>
+        </w:rPr>
+        <w:pict>
+          <v:shape id="_x0000_s1031" type="#_x0000_t202" style="position:absolute;margin-left:-39.1pt;margin-top:121.15pt;width:82.75pt;height:22.75pt;z-index:251665408;mso-width-relative:margin;mso-height-relative:margin" filled="f" stroked="f">
+            <v:textbox>
+              <w:txbxContent>
+                <w:p>
+                  <w:r>
+                    <w:t xml:space="preserve">SDI(MOSI) </w:t>
+                  </w:r>
+                  <w:r>
+                    <w:rPr>
+                      <w:i/>
+                      <w:sz w:val="16"/>
+                    </w:rPr>
+                    <w:t>jaune</w:t>
+                  </w:r>
+                </w:p>
+              </w:txbxContent>
+            </v:textbox>
+          </v:shape>
+        </w:pict>
+      </w:r>
+      <w:r>
+        <w:rPr>
+          <w:noProof/>
+          <w:lang w:eastAsia="fr-FR"/>
+        </w:rPr>
+        <w:pict>
+          <v:shape id="_x0000_s1032" type="#_x0000_t202" style="position:absolute;margin-left:-32.35pt;margin-top:153.15pt;width:57.65pt;height:22.75pt;z-index:251666432;mso-width-relative:margin;mso-height-relative:margin" filled="f" stroked="f">
+            <v:textbox>
+              <w:txbxContent>
+                <w:p>
+                  <w:r>
+                    <w:t xml:space="preserve">SCK </w:t>
+                  </w:r>
+                  <w:r>
+                    <w:rPr>
+                      <w:i/>
+                      <w:sz w:val="16"/>
+                    </w:rPr>
+                    <w:t>bleu</w:t>
+                  </w:r>
+                </w:p>
+              </w:txbxContent>
+            </v:textbox>
+          </v:shape>
+        </w:pict>
+      </w:r>
+      <w:r>
+        <w:rPr>
+          <w:noProof/>
+          <w:lang w:eastAsia="fr-FR"/>
+        </w:rPr>
+        <w:drawing>
+          <wp:inline distT="0" distB="0" distL="0" distR="0">
+            <wp:extent cx="3816857" cy="3626339"/>
+            <wp:effectExtent l="19050" t="0" r="0" b="0"/>
+            <wp:docPr id="2" name="Image 1" descr="https://www.framboise314.fr/wp-content/uploads/2018/02/kit_composants_GPIO_01.png"/>
+            <wp:cNvGraphicFramePr>
+              <a:graphicFrameLocks xmlns:a="http://schemas.openxmlformats.org/drawingml/2006/main" noChangeAspect="1"/>
+            </wp:cNvGraphicFramePr>
+            <a:graphic xmlns:a="http://schemas.openxmlformats.org/drawingml/2006/main">
+              <a:graphicData uri="http://schemas.openxmlformats.org/drawingml/2006/picture">
+                <pic:pic xmlns:pic="http://schemas.openxmlformats.org/drawingml/2006/picture">
+                  <pic:nvPicPr>
+                    <pic:cNvPr id="0" name="Picture 1" descr="https://www.framboise314.fr/wp-content/uploads/2018/02/kit_composants_GPIO_01.png"/>
+                    <pic:cNvPicPr>
+                      <a:picLocks noChangeAspect="1" noChangeArrowheads="1"/>
+                    </pic:cNvPicPr>
+                  </pic:nvPicPr>
+                  <pic:blipFill>
+                    <a:blip r:embed="rId8" cstate="print"/>
+                    <a:srcRect l="23341"/>
+                    <a:stretch>
+                      <a:fillRect/>
+                    </a:stretch>
+                  </pic:blipFill>
+                  <pic:spPr bwMode="auto">
+                    <a:xfrm>
+                      <a:off x="0" y="0"/>
+                      <a:ext cx="3816857" cy="3626339"/>
+                    </a:xfrm>
+                    <a:prstGeom prst="rect">
+                      <a:avLst/>
+                    </a:prstGeom>
+                    <a:noFill/>
+                    <a:ln w="9525">
+                      <a:noFill/>
+                      <a:miter lim="800000"/>
+                      <a:headEnd/>
+                      <a:tailEnd/>
+                    </a:ln>
+                  </pic:spPr>
+                </pic:pic>
+              </a:graphicData>
+            </a:graphic>
+          </wp:inline>
+        </w:drawing>
+      </w:r>
+    </w:p>
     <w:p/>
+    <w:p>
+      <w:r>
+        <w:rPr>
+          <w:noProof/>
+          <w:lang w:eastAsia="fr-FR"/>
+        </w:rPr>
+        <w:pict>
+          <v:shape id="_x0000_s1035" type="#_x0000_t202" style="position:absolute;margin-left:174.6pt;margin-top:69.9pt;width:76.7pt;height:22.75pt;z-index:251669504;mso-width-relative:margin;mso-height-relative:margin" filled="f" stroked="f">
+            <v:textbox>
+              <w:txbxContent>
+                <w:p>
+                  <w:r>
+                    <w:t>4.92 cm</w:t>
+                  </w:r>
+                </w:p>
+              </w:txbxContent>
+            </v:textbox>
+          </v:shape>
+        </w:pict>
+      </w:r>
+      <w:r>
+        <w:rPr>
+          <w:noProof/>
+          <w:lang w:eastAsia="fr-FR"/>
+        </w:rPr>
+        <w:pict>
+          <v:shapetype id="_x0000_t32" coordsize="21600,21600" o:spt="32" o:oned="t" path="m,l21600,21600e" filled="f">
+            <v:path arrowok="t" fillok="f" o:connecttype="none"/>
+            <o:lock v:ext="edit" shapetype="t"/>
+          </v:shapetype>
+          <v:shape id="_x0000_s1034" type="#_x0000_t32" style="position:absolute;margin-left:-.1pt;margin-top:63.75pt;width:452.95pt;height:.6pt;flip:y;z-index:251668480" o:connectortype="straight">
+            <v:stroke startarrow="block" endarrow="block"/>
+          </v:shape>
+        </w:pict>
+      </w:r>
+      <w:r>
+        <w:rPr>
+          <w:noProof/>
+          <w:lang w:eastAsia="fr-FR"/>
+        </w:rPr>
+        <w:drawing>
+          <wp:inline distT="0" distB="0" distL="0" distR="0">
+            <wp:extent cx="5760720" cy="678085"/>
+            <wp:effectExtent l="19050" t="0" r="0" b="0"/>
+            <wp:docPr id="5" name="Image 5"/>
+            <wp:cNvGraphicFramePr>
+              <a:graphicFrameLocks xmlns:a="http://schemas.openxmlformats.org/drawingml/2006/main" noChangeAspect="1"/>
+            </wp:cNvGraphicFramePr>
+            <a:graphic xmlns:a="http://schemas.openxmlformats.org/drawingml/2006/main">
+              <a:graphicData uri="http://schemas.openxmlformats.org/drawingml/2006/picture">
+                <pic:pic xmlns:pic="http://schemas.openxmlformats.org/drawingml/2006/picture">
+                  <pic:nvPicPr>
+                    <pic:cNvPr id="0" name="Picture 5"/>
+                    <pic:cNvPicPr>
+                      <a:picLocks noChangeAspect="1" noChangeArrowheads="1"/>
+                    </pic:cNvPicPr>
+                  </pic:nvPicPr>
+                  <pic:blipFill>
+                    <a:blip r:embed="rId9" cstate="print"/>
+                    <a:srcRect/>
+                    <a:stretch>
+                      <a:fillRect/>
+                    </a:stretch>
+                  </pic:blipFill>
+                  <pic:spPr bwMode="auto">
+                    <a:xfrm>
+                      <a:off x="0" y="0"/>
+                      <a:ext cx="5760720" cy="678085"/>
+                    </a:xfrm>
+                    <a:prstGeom prst="rect">
+                      <a:avLst/>
+                    </a:prstGeom>
+                    <a:noFill/>
+                    <a:ln w="9525">
+                      <a:noFill/>
+                      <a:miter lim="800000"/>
+                      <a:headEnd/>
+                      <a:tailEnd/>
+                    </a:ln>
+                  </pic:spPr>
+                </pic:pic>
+              </a:graphicData>
+            </a:graphic>
+          </wp:inline>
+        </w:drawing>
+      </w:r>
+    </w:p>
     <w:sectPr>
       <w:pgSz w:w="11906" w:h="16838"/>
       <w:pgMar w:top="1417" w:right="1417" w:bottom="1417" w:left="1417" w:header="708" w:footer="708" w:gutter="0"/>
@@ -1681,6 +2294,57 @@
     <w:name w:val="w"/>
     <w:basedOn w:val="Policepardfaut"/>
     <w:rsid w:val="003F035C"/>
+  </w:style>
+  <w:style w:type="character" w:styleId="Lienhypertextesuivivisit">
+    <w:name w:val="FollowedHyperlink"/>
+    <w:basedOn w:val="Policepardfaut"/>
+    <w:uiPriority w:val="99"/>
+    <w:semiHidden/>
+    <w:unhideWhenUsed/>
+    <w:rsid w:val="004E210D"/>
+    <w:rPr>
+      <w:color w:val="954F72" w:themeColor="followedHyperlink"/>
+      <w:u w:val="single"/>
+    </w:rPr>
+  </w:style>
+  <w:style w:type="table" w:styleId="Grilledutableau">
+    <w:name w:val="Table Grid"/>
+    <w:basedOn w:val="TableauNormal"/>
+    <w:uiPriority w:val="39"/>
+    <w:rsid w:val="00F63E7A"/>
+    <w:pPr>
+      <w:spacing w:after="0" w:line="240" w:lineRule="auto"/>
+    </w:pPr>
+    <w:tblPr>
+      <w:tblInd w:w="0" w:type="dxa"/>
+      <w:tblBorders>
+        <w:top w:val="single" w:sz="4" w:space="0" w:color="auto"/>
+        <w:left w:val="single" w:sz="4" w:space="0" w:color="auto"/>
+        <w:bottom w:val="single" w:sz="4" w:space="0" w:color="auto"/>
+        <w:right w:val="single" w:sz="4" w:space="0" w:color="auto"/>
+        <w:insideH w:val="single" w:sz="4" w:space="0" w:color="auto"/>
+        <w:insideV w:val="single" w:sz="4" w:space="0" w:color="auto"/>
+      </w:tblBorders>
+      <w:tblCellMar>
+        <w:top w:w="0" w:type="dxa"/>
+        <w:left w:w="108" w:type="dxa"/>
+        <w:bottom w:w="0" w:type="dxa"/>
+        <w:right w:w="108" w:type="dxa"/>
+      </w:tblCellMar>
+    </w:tblPr>
+  </w:style>
+  <w:style w:type="character" w:styleId="CodeHTML">
+    <w:name w:val="HTML Code"/>
+    <w:basedOn w:val="Policepardfaut"/>
+    <w:uiPriority w:val="99"/>
+    <w:semiHidden/>
+    <w:unhideWhenUsed/>
+    <w:rsid w:val="00F9394D"/>
+    <w:rPr>
+      <w:rFonts w:ascii="Courier New" w:eastAsia="Times New Roman" w:hAnsi="Courier New" w:cs="Courier New"/>
+      <w:sz w:val="20"/>
+      <w:szCs w:val="20"/>
+    </w:rPr>
   </w:style>
 </w:styles>
 </file>

</xml_diff>

<commit_message>
corrections bugs case 42
</commit_message>
<xml_diff>
--- a/Tuto install OS raspberry Pi 3B.docx
+++ b/Tuto install OS raspberry Pi 3B.docx
@@ -188,7 +188,7 @@
       <w:r>
         <w:t xml:space="preserve"> </w:t>
       </w:r>
-      <w:hyperlink r:id="rId5" w:history="1">
+      <w:hyperlink r:id="rId6" w:history="1">
         <w:r>
           <w:rPr>
             <w:rStyle w:val="Lienhypertexte"/>
@@ -353,7 +353,7 @@
       </w:r>
     </w:p>
     <w:p>
-      <w:hyperlink r:id="rId6" w:history="1">
+      <w:hyperlink r:id="rId7" w:history="1">
         <w:proofErr w:type="gramStart"/>
         <w:r>
           <w:rPr>
@@ -857,7 +857,7 @@
                     </pic:cNvPicPr>
                   </pic:nvPicPr>
                   <pic:blipFill>
-                    <a:blip r:embed="rId7" cstate="print"/>
+                    <a:blip r:embed="rId8" cstate="print"/>
                     <a:srcRect/>
                     <a:stretch>
                       <a:fillRect/>
@@ -1600,7 +1600,7 @@
                     </pic:cNvPicPr>
                   </pic:nvPicPr>
                   <pic:blipFill>
-                    <a:blip r:embed="rId8" cstate="print"/>
+                    <a:blip r:embed="rId9" cstate="print"/>
                     <a:srcRect l="23341"/>
                     <a:stretch>
                       <a:fillRect/>
@@ -1628,6 +1628,32 @@
           </wp:inline>
         </w:drawing>
       </w:r>
+      <w:r>
+        <w:pict>
+          <v:shapetype id="_x0000_t75" coordsize="21600,21600" o:spt="75" o:preferrelative="t" path="m@4@5l@4@11@9@11@9@5xe" filled="f" stroked="f">
+            <v:stroke joinstyle="miter"/>
+            <v:formulas>
+              <v:f eqn="if lineDrawn pixelLineWidth 0"/>
+              <v:f eqn="sum @0 1 0"/>
+              <v:f eqn="sum 0 0 @1"/>
+              <v:f eqn="prod @2 1 2"/>
+              <v:f eqn="prod @3 21600 pixelWidth"/>
+              <v:f eqn="prod @3 21600 pixelHeight"/>
+              <v:f eqn="sum @0 0 1"/>
+              <v:f eqn="prod @6 1 2"/>
+              <v:f eqn="prod @7 21600 pixelWidth"/>
+              <v:f eqn="sum @8 21600 0"/>
+              <v:f eqn="prod @7 21600 pixelHeight"/>
+              <v:f eqn="sum @10 21600 0"/>
+            </v:formulas>
+            <v:path o:extrusionok="f" gradientshapeok="t" o:connecttype="rect"/>
+            <o:lock v:ext="edit" aspectratio="t"/>
+          </v:shapetype>
+          <v:shape id="_x0000_i1025" type="#_x0000_t75" style="width:452.3pt;height:259.7pt">
+            <v:imagedata r:id="rId10" o:title="400500436-3b02164f-f6a4-475e-8d9b-1e4b73129422"/>
+          </v:shape>
+        </w:pict>
+      </w:r>
     </w:p>
     <w:p/>
     <w:p>
@@ -1688,7 +1714,7 @@
                     </pic:cNvPicPr>
                   </pic:nvPicPr>
                   <pic:blipFill>
-                    <a:blip r:embed="rId9" cstate="print"/>
+                    <a:blip r:embed="rId11" cstate="print"/>
                     <a:srcRect/>
                     <a:stretch>
                       <a:fillRect/>
@@ -2642,4 +2668,16 @@
     </a:ext>
   </a:extLst>
 </a:theme>
+</file>
+
+<file path=customXml/item1.xml><?xml version="1.0" encoding="utf-8"?>
+<b:Sources xmlns:b="http://schemas.openxmlformats.org/officeDocument/2006/bibliography" xmlns="http://schemas.openxmlformats.org/officeDocument/2006/bibliography" SelectedStyle="\APA.XSL" StyleName="APA Fifth Edition"/>
+</file>
+
+<file path=customXml/itemProps1.xml><?xml version="1.0" encoding="utf-8"?>
+<ds:datastoreItem xmlns:ds="http://schemas.openxmlformats.org/officeDocument/2006/customXml" ds:itemID="{85D4DDDD-8EDE-4551-A52B-1D5C41DDAB51}">
+  <ds:schemaRefs>
+    <ds:schemaRef ds:uri="http://schemas.openxmlformats.org/officeDocument/2006/bibliography"/>
+  </ds:schemaRefs>
+</ds:datastoreItem>
 </file>
</xml_diff>